<commit_message>
PHP 8.0 and Post-Get
</commit_message>
<xml_diff>
--- a/Lab3/بحث php8.docx
+++ b/Lab3/بحث php8.docx
@@ -85,9 +85,6 @@
                           <w:p>
                             <w:pPr>
                               <w:jc w:val="center"/>
-                              <w:rPr>
-                                <w:rFonts w:hint="cs"/>
-                              </w:rPr>
                             </w:pPr>
                             <w:r>
                               <w:rPr>
@@ -153,9 +150,6 @@
                     <w:p>
                       <w:pPr>
                         <w:jc w:val="center"/>
-                        <w:rPr>
-                          <w:rFonts w:hint="cs"/>
-                        </w:rPr>
                       </w:pPr>
                       <w:r>
                         <w:rPr>
@@ -258,8 +252,6 @@
           <w:szCs w:val="28"/>
         </w:rPr>
       </w:pPr>
-      <w:bookmarkStart w:id="0" w:name="_GoBack"/>
-      <w:bookmarkEnd w:id="0"/>
     </w:p>
     <w:p>
       <w:pPr>
@@ -288,10 +280,13 @@
     <w:p>
       <w:pPr>
         <w:rPr>
+          <w:rFonts w:hint="cs"/>
           <w:sz w:val="28"/>
           <w:szCs w:val="28"/>
         </w:rPr>
       </w:pPr>
+      <w:bookmarkStart w:id="0" w:name="_GoBack"/>
+      <w:bookmarkEnd w:id="0"/>
     </w:p>
     <w:p>
       <w:pPr>
@@ -347,7 +342,6 @@
                             <w:pPr>
                               <w:jc w:val="center"/>
                               <w:rPr>
-                                <w:rFonts w:hint="cs"/>
                                 <w:color w:val="2F5496" w:themeColor="accent1" w:themeShade="BF"/>
                                 <w:sz w:val="144"/>
                                 <w:szCs w:val="144"/>
@@ -363,6 +357,15 @@
                                 <w:u w:val="dashDotDotHeavy"/>
                               </w:rPr>
                               <w:t>PHP 8</w:t>
+                            </w:r>
+                            <w:r>
+                              <w:rPr>
+                                <w:color w:val="2F5496" w:themeColor="accent1" w:themeShade="BF"/>
+                                <w:sz w:val="144"/>
+                                <w:szCs w:val="144"/>
+                                <w:u w:val="dashDotDotHeavy"/>
+                              </w:rPr>
+                              <w:t>.0</w:t>
                             </w:r>
                           </w:p>
                         </w:txbxContent>
@@ -394,7 +397,6 @@
                       <w:pPr>
                         <w:jc w:val="center"/>
                         <w:rPr>
-                          <w:rFonts w:hint="cs"/>
                           <w:color w:val="2F5496" w:themeColor="accent1" w:themeShade="BF"/>
                           <w:sz w:val="144"/>
                           <w:szCs w:val="144"/>
@@ -411,6 +413,15 @@
                         </w:rPr>
                         <w:t>PHP 8</w:t>
                       </w:r>
+                      <w:r>
+                        <w:rPr>
+                          <w:color w:val="2F5496" w:themeColor="accent1" w:themeShade="BF"/>
+                          <w:sz w:val="144"/>
+                          <w:szCs w:val="144"/>
+                          <w:u w:val="dashDotDotHeavy"/>
+                        </w:rPr>
+                        <w:t>.0</w:t>
+                      </w:r>
                     </w:p>
                   </w:txbxContent>
                 </v:textbox>
@@ -464,7 +475,6 @@
     <w:p>
       <w:pPr>
         <w:rPr>
-          <w:rFonts w:hint="cs"/>
           <w:sz w:val="28"/>
           <w:szCs w:val="28"/>
         </w:rPr>
@@ -699,7 +709,6 @@
     <w:p>
       <w:pPr>
         <w:rPr>
-          <w:rFonts w:hint="cs"/>
           <w:sz w:val="28"/>
           <w:szCs w:val="28"/>
         </w:rPr>
@@ -1099,7 +1108,6 @@
     <w:p>
       <w:pPr>
         <w:rPr>
-          <w:rFonts w:hint="cs"/>
           <w:sz w:val="28"/>
           <w:szCs w:val="28"/>
         </w:rPr>
@@ -1494,7 +1502,6 @@
     <w:p>
       <w:pPr>
         <w:rPr>
-          <w:rFonts w:hint="cs"/>
           <w:sz w:val="28"/>
           <w:szCs w:val="28"/>
           <w:rtl/>
@@ -15912,7 +15919,7 @@
     <w:p>
       <w:pPr>
         <w:rPr>
-          <w:rFonts w:cs="Arial" w:hint="cs"/>
+          <w:rFonts w:cs="Arial"/>
           <w:b/>
           <w:bCs/>
           <w:color w:val="2F5496" w:themeColor="accent1" w:themeShade="BF"/>
@@ -17556,7 +17563,7 @@
     <w:p>
       <w:pPr>
         <w:rPr>
-          <w:rFonts w:cs="Arial" w:hint="cs"/>
+          <w:rFonts w:cs="Arial"/>
           <w:b/>
           <w:bCs/>
           <w:color w:val="2F5496" w:themeColor="accent1" w:themeShade="BF"/>
@@ -17725,7 +17732,6 @@
     <w:p>
       <w:pPr>
         <w:rPr>
-          <w:rFonts w:hint="cs"/>
           <w:sz w:val="28"/>
           <w:szCs w:val="28"/>
           <w:rtl/>
@@ -18291,7 +18297,6 @@
       <w:pPr>
         <w:jc w:val="right"/>
         <w:rPr>
-          <w:rFonts w:hint="cs"/>
           <w:sz w:val="28"/>
           <w:szCs w:val="28"/>
         </w:rPr>
@@ -20463,24 +20468,12 @@
           <w:sz w:val="28"/>
           <w:szCs w:val="28"/>
         </w:rPr>
-        <w:t xml:space="preserve"> </w:t>
-      </w:r>
-      <w:r>
-        <w:rPr>
-          <w:rFonts w:cs="Arial"/>
-          <w:b/>
-          <w:bCs/>
-          <w:color w:val="2F5496" w:themeColor="accent1" w:themeShade="BF"/>
-          <w:sz w:val="28"/>
-          <w:szCs w:val="28"/>
-        </w:rPr>
-        <w:t>throw</w:t>
+        <w:t xml:space="preserve"> throw</w:t>
       </w:r>
     </w:p>
     <w:p>
       <w:pPr>
         <w:rPr>
-          <w:rFonts w:hint="cs"/>
           <w:sz w:val="28"/>
           <w:szCs w:val="28"/>
           <w:rtl/>
@@ -20910,7 +20903,6 @@
       <w:pPr>
         <w:jc w:val="right"/>
         <w:rPr>
-          <w:rFonts w:hint="cs"/>
           <w:sz w:val="28"/>
           <w:szCs w:val="28"/>
           <w:rtl/>
@@ -21050,7 +21042,6 @@
     <w:p>
       <w:pPr>
         <w:rPr>
-          <w:rFonts w:hint="cs"/>
           <w:sz w:val="28"/>
           <w:szCs w:val="28"/>
           <w:rtl/>
@@ -21069,7 +21060,6 @@
     <w:p>
       <w:pPr>
         <w:rPr>
-          <w:rFonts w:hint="cs"/>
           <w:sz w:val="28"/>
           <w:szCs w:val="28"/>
           <w:rtl/>
@@ -28033,7 +28023,6 @@
     <w:p>
       <w:pPr>
         <w:rPr>
-          <w:rFonts w:hint="cs"/>
           <w:sz w:val="28"/>
           <w:szCs w:val="28"/>
           <w:rtl/>
@@ -28381,7 +28370,7 @@
     <w:p>
       <w:pPr>
         <w:rPr>
-          <w:rFonts w:cs="Arial" w:hint="cs"/>
+          <w:rFonts w:cs="Arial"/>
           <w:b/>
           <w:bCs/>
           <w:color w:val="2F5496" w:themeColor="accent1" w:themeShade="BF"/>
@@ -30385,7 +30374,6 @@
       <w:pPr>
         <w:jc w:val="right"/>
         <w:rPr>
-          <w:rFonts w:hint="cs"/>
           <w:sz w:val="28"/>
           <w:szCs w:val="28"/>
           <w:rtl/>
@@ -30426,7 +30414,6 @@
       <w:pPr>
         <w:jc w:val="right"/>
         <w:rPr>
-          <w:rFonts w:hint="cs"/>
           <w:sz w:val="28"/>
           <w:szCs w:val="28"/>
           <w:rtl/>
@@ -35735,7 +35722,6 @@
     <w:p>
       <w:pPr>
         <w:rPr>
-          <w:rFonts w:hint="cs"/>
           <w:sz w:val="28"/>
           <w:szCs w:val="28"/>
           <w:rtl/>
@@ -36495,7 +36481,6 @@
     <w:p>
       <w:pPr>
         <w:rPr>
-          <w:rFonts w:hint="cs"/>
           <w:sz w:val="28"/>
           <w:szCs w:val="28"/>
           <w:rtl/>

</xml_diff>